<commit_message>
Fix reference document header and add -f markdown-smart flag to pandoc command to preserve double-hyphen standard
</commit_message>
<xml_diff>
--- a/standards/shunn-classic/reference.docx
+++ b/standards/shunn-classic/reference.docx
@@ -4,218 +4,137 @@
   <w:body>
     <w:p>
       <w:pPr>
-        <w:pStyle w:val="Title"/>
-        <w:keepNext w:val="true"/>
-        <w:keepLines/>
-        <w:spacing w:before="480" w:after="240"/>
-        <w:jc w:val="center"/>
-        <w:rPr/>
-      </w:pPr>
+        <w:pStyle w:val="Heading1"/>
+        <w:spacing w:before="2750" w:after="0"/>
+        <w:rPr/>
+      </w:pPr>
+      <w:bookmarkStart w:id="0" w:name="heading-1"/>
+      <w:r>
+        <w:rPr/>
+        <w:t xml:space="preserve">Heading 1 </w:t>
+      </w:r>
+      <w:bookmarkEnd w:id="0"/>
+    </w:p>
+    <w:p>
+      <w:pPr>
+        <w:pStyle w:val="Heading2"/>
+        <w:rPr/>
+      </w:pPr>
+      <w:bookmarkStart w:id="1" w:name="heading-2"/>
+      <w:r>
+        <w:rPr/>
+        <w:t xml:space="preserve">Heading 2 </w:t>
+      </w:r>
+      <w:bookmarkEnd w:id="1"/>
+    </w:p>
+    <w:p>
+      <w:pPr>
+        <w:pStyle w:val="Heading3"/>
+        <w:rPr/>
+      </w:pPr>
+      <w:bookmarkStart w:id="2" w:name="heading-3"/>
       <w:r>
         <w:rPr/>
         <w:t xml:space="preserve"> </w:t>
       </w:r>
       <w:r>
         <w:rPr/>
-        <w:t xml:space="preserve">Title </w:t>
-      </w:r>
-    </w:p>
-    <w:p>
-      <w:pPr>
-        <w:pStyle w:val="Subtitle"/>
-        <w:rPr/>
-      </w:pPr>
+        <w:t xml:space="preserve">Heading 3 </w:t>
+      </w:r>
+      <w:bookmarkEnd w:id="2"/>
+    </w:p>
+    <w:p>
+      <w:pPr>
+        <w:pStyle w:val="Heading4"/>
+        <w:rPr/>
+      </w:pPr>
+      <w:bookmarkStart w:id="3" w:name="heading-4"/>
       <w:r>
         <w:rPr/>
         <w:t xml:space="preserve"> </w:t>
       </w:r>
       <w:r>
         <w:rPr/>
-        <w:t xml:space="preserve">Subtitle </w:t>
-      </w:r>
-    </w:p>
-    <w:p>
-      <w:pPr>
-        <w:pStyle w:val="Author"/>
-        <w:rPr/>
-      </w:pPr>
+        <w:t xml:space="preserve">Heading 4 </w:t>
+      </w:r>
+      <w:bookmarkEnd w:id="3"/>
+    </w:p>
+    <w:p>
+      <w:pPr>
+        <w:pStyle w:val="Heading5"/>
+        <w:rPr/>
+      </w:pPr>
+      <w:bookmarkStart w:id="4" w:name="heading-5"/>
       <w:r>
         <w:rPr/>
         <w:t xml:space="preserve"> </w:t>
       </w:r>
       <w:r>
         <w:rPr/>
-        <w:t xml:space="preserve">Author </w:t>
-      </w:r>
-    </w:p>
-    <w:p>
-      <w:pPr>
-        <w:pStyle w:val="Date"/>
-        <w:rPr/>
-      </w:pPr>
+        <w:t xml:space="preserve">Heading 5 </w:t>
+      </w:r>
+      <w:bookmarkEnd w:id="4"/>
+    </w:p>
+    <w:p>
+      <w:pPr>
+        <w:pStyle w:val="Heading6"/>
+        <w:rPr/>
+      </w:pPr>
+      <w:bookmarkStart w:id="5" w:name="heading-6"/>
       <w:r>
         <w:rPr/>
         <w:t xml:space="preserve"> </w:t>
       </w:r>
       <w:r>
         <w:rPr/>
-        <w:t xml:space="preserve">Date </w:t>
-      </w:r>
-    </w:p>
-    <w:p>
-      <w:pPr>
-        <w:pStyle w:val="Abstract"/>
-        <w:rPr/>
-      </w:pPr>
+        <w:t xml:space="preserve">Heading 6 </w:t>
+      </w:r>
+      <w:bookmarkEnd w:id="5"/>
+    </w:p>
+    <w:p>
+      <w:pPr>
+        <w:pStyle w:val="Heading7"/>
+        <w:rPr/>
+      </w:pPr>
+      <w:bookmarkStart w:id="6" w:name="heading-7"/>
       <w:r>
         <w:rPr/>
         <w:t xml:space="preserve"> </w:t>
       </w:r>
       <w:r>
         <w:rPr/>
-        <w:t xml:space="preserve">Abstract </w:t>
-      </w:r>
-    </w:p>
-    <w:p>
-      <w:pPr>
-        <w:pStyle w:val="Heading1"/>
-        <w:rPr/>
-      </w:pPr>
-      <w:bookmarkStart w:id="0" w:name="heading-1"/>
+        <w:t xml:space="preserve">Heading 7 </w:t>
+      </w:r>
+      <w:bookmarkEnd w:id="6"/>
+    </w:p>
+    <w:p>
+      <w:pPr>
+        <w:pStyle w:val="Heading8"/>
+        <w:rPr/>
+      </w:pPr>
+      <w:bookmarkStart w:id="7" w:name="heading-8"/>
       <w:r>
         <w:rPr/>
         <w:t xml:space="preserve"> </w:t>
       </w:r>
       <w:r>
         <w:rPr/>
-        <w:t xml:space="preserve">Heading 1 </w:t>
-      </w:r>
-      <w:bookmarkEnd w:id="0"/>
-    </w:p>
-    <w:p>
-      <w:pPr>
-        <w:pStyle w:val="Heading2"/>
-        <w:rPr/>
-      </w:pPr>
-      <w:bookmarkStart w:id="1" w:name="heading-2"/>
+        <w:t xml:space="preserve">Heading 8 </w:t>
+      </w:r>
+      <w:bookmarkEnd w:id="7"/>
+    </w:p>
+    <w:p>
+      <w:pPr>
+        <w:pStyle w:val="Heading9"/>
+        <w:rPr/>
+      </w:pPr>
+      <w:bookmarkStart w:id="8" w:name="heading-9"/>
       <w:r>
         <w:rPr/>
         <w:t xml:space="preserve"> </w:t>
       </w:r>
       <w:r>
         <w:rPr/>
-        <w:t xml:space="preserve">Heading 2 </w:t>
-      </w:r>
-      <w:bookmarkEnd w:id="1"/>
-    </w:p>
-    <w:p>
-      <w:pPr>
-        <w:pStyle w:val="Heading3"/>
-        <w:rPr/>
-      </w:pPr>
-      <w:bookmarkStart w:id="2" w:name="heading-3"/>
-      <w:r>
-        <w:rPr/>
-        <w:t xml:space="preserve"> </w:t>
-      </w:r>
-      <w:r>
-        <w:rPr/>
-        <w:t xml:space="preserve">Heading 3 </w:t>
-      </w:r>
-      <w:bookmarkEnd w:id="2"/>
-    </w:p>
-    <w:p>
-      <w:pPr>
-        <w:pStyle w:val="Heading4"/>
-        <w:rPr/>
-      </w:pPr>
-      <w:bookmarkStart w:id="3" w:name="heading-4"/>
-      <w:r>
-        <w:rPr/>
-        <w:t xml:space="preserve"> </w:t>
-      </w:r>
-      <w:r>
-        <w:rPr/>
-        <w:t xml:space="preserve">Heading 4 </w:t>
-      </w:r>
-      <w:bookmarkEnd w:id="3"/>
-    </w:p>
-    <w:p>
-      <w:pPr>
-        <w:pStyle w:val="Heading5"/>
-        <w:rPr/>
-      </w:pPr>
-      <w:bookmarkStart w:id="4" w:name="heading-5"/>
-      <w:r>
-        <w:rPr/>
-        <w:t xml:space="preserve"> </w:t>
-      </w:r>
-      <w:r>
-        <w:rPr/>
-        <w:t xml:space="preserve">Heading 5 </w:t>
-      </w:r>
-      <w:bookmarkEnd w:id="4"/>
-    </w:p>
-    <w:p>
-      <w:pPr>
-        <w:pStyle w:val="Heading6"/>
-        <w:rPr/>
-      </w:pPr>
-      <w:bookmarkStart w:id="5" w:name="heading-6"/>
-      <w:r>
-        <w:rPr/>
-        <w:t xml:space="preserve"> </w:t>
-      </w:r>
-      <w:r>
-        <w:rPr/>
-        <w:t xml:space="preserve">Heading 6 </w:t>
-      </w:r>
-      <w:bookmarkEnd w:id="5"/>
-    </w:p>
-    <w:p>
-      <w:pPr>
-        <w:pStyle w:val="Heading7"/>
-        <w:rPr/>
-      </w:pPr>
-      <w:bookmarkStart w:id="6" w:name="heading-7"/>
-      <w:r>
-        <w:rPr/>
-        <w:t xml:space="preserve"> </w:t>
-      </w:r>
-      <w:r>
-        <w:rPr/>
-        <w:t xml:space="preserve">Heading 7 </w:t>
-      </w:r>
-      <w:bookmarkEnd w:id="6"/>
-    </w:p>
-    <w:p>
-      <w:pPr>
-        <w:pStyle w:val="Heading8"/>
-        <w:rPr/>
-      </w:pPr>
-      <w:bookmarkStart w:id="7" w:name="heading-8"/>
-      <w:r>
-        <w:rPr/>
-        <w:t xml:space="preserve"> </w:t>
-      </w:r>
-      <w:r>
-        <w:rPr/>
-        <w:t xml:space="preserve">Heading 8 </w:t>
-      </w:r>
-      <w:bookmarkEnd w:id="7"/>
-    </w:p>
-    <w:p>
-      <w:pPr>
-        <w:pStyle w:val="Heading9"/>
-        <w:rPr/>
-      </w:pPr>
-      <w:bookmarkStart w:id="8" w:name="heading-9"/>
-      <w:r>
-        <w:rPr/>
-        <w:t xml:space="preserve"> </w:t>
-      </w:r>
-      <w:r>
-        <w:rPr/>
         <w:t xml:space="preserve">Heading 9 </w:t>
       </w:r>
       <w:bookmarkEnd w:id="8"/>
@@ -227,11 +146,17 @@
       </w:pPr>
       <w:r>
         <w:rPr/>
-        <w:t xml:space="preserve"> </w:t>
-      </w:r>
-      <w:r>
-        <w:rPr/>
         <w:t xml:space="preserve">First Paragraph. </w:t>
+      </w:r>
+    </w:p>
+    <w:p>
+      <w:pPr>
+        <w:pStyle w:val="BlockText"/>
+        <w:rPr/>
+      </w:pPr>
+      <w:r>
+        <w:rPr/>
+        <w:t>Quote</w:t>
       </w:r>
     </w:p>
     <w:p>
@@ -313,9 +238,9 @@
         <w:tblLayout w:type="fixed"/>
         <w:tblCellMar>
           <w:top w:w="0" w:type="dxa"/>
-          <w:left w:w="108" w:type="dxa"/>
+          <w:left w:w="0" w:type="dxa"/>
           <w:bottom w:w="0" w:type="dxa"/>
-          <w:right w:w="108" w:type="dxa"/>
+          <w:right w:w="0" w:type="dxa"/>
         </w:tblCellMar>
         <w:tblLook w:firstRow="1"/>
       </w:tblPr>
@@ -330,9 +255,7 @@
         <w:tc>
           <w:tcPr>
             <w:tcW w:w="4679" w:type="dxa"/>
-            <w:tcBorders>
-              <w:bottom w:val="single" w:sz="6" w:space="0" w:color="000000"/>
-            </w:tcBorders>
+            <w:tcBorders/>
             <w:vAlign w:val="bottom"/>
           </w:tcPr>
           <w:p>
@@ -375,9 +298,7 @@
         <w:tc>
           <w:tcPr>
             <w:tcW w:w="4680" w:type="dxa"/>
-            <w:tcBorders>
-              <w:bottom w:val="single" w:sz="6" w:space="0" w:color="000000"/>
-            </w:tcBorders>
+            <w:tcBorders/>
             <w:vAlign w:val="bottom"/>
           </w:tcPr>
           <w:p>
@@ -419,7 +340,9 @@
         </w:tc>
       </w:tr>
       <w:tr>
-        <w:trPr/>
+        <w:trPr>
+          <w:trHeight w:val="678" w:hRule="atLeast"/>
+        </w:trPr>
         <w:tc>
           <w:tcPr>
             <w:tcW w:w="4679" w:type="dxa"/>
@@ -577,15 +500,28 @@
         <w:t xml:space="preserve">Definition </w:t>
       </w:r>
     </w:p>
+    <w:p>
+      <w:pPr>
+        <w:pStyle w:val="Definition"/>
+        <w:spacing w:before="0" w:after="232"/>
+        <w:rPr/>
+      </w:pPr>
+      <w:r>
+        <w:rPr/>
+      </w:r>
+    </w:p>
     <w:sectPr>
+      <w:headerReference w:type="default" r:id="rId3"/>
+      <w:headerReference w:type="first" r:id="rId4"/>
       <w:footnotePr>
         <w:numFmt w:val="decimal"/>
       </w:footnotePr>
       <w:type w:val="nextPage"/>
-      <w:pgSz w:w="12240" w:h="15840"/>
-      <w:pgMar w:left="1440" w:right="1440" w:gutter="0" w:header="0" w:top="1440" w:footer="0" w:bottom="1440"/>
+      <w:pgSz w:w="11906" w:h="16838"/>
+      <w:pgMar w:left="1134" w:right="1134" w:gutter="0" w:header="1134" w:top="1474" w:footer="0" w:bottom="1134"/>
       <w:pgNumType w:fmt="decimal"/>
       <w:formProt w:val="false"/>
+      <w:titlePg/>
       <w:textDirection w:val="lrTb"/>
       <w:docGrid w:type="default" w:linePitch="100" w:charSpace="0"/>
     </w:sectPr>
@@ -643,6 +579,302 @@
     </w:p>
   </w:footnote>
 </w:footnotes>
+</file>
+
+<file path=word/header1.xml><?xml version="1.0" encoding="utf-8"?>
+<w:hdr xmlns:o="urn:schemas-microsoft-com:office:office" xmlns:r="http://schemas.openxmlformats.org/officeDocument/2006/relationships" xmlns:v="urn:schemas-microsoft-com:vml" xmlns:w="http://schemas.openxmlformats.org/wordprocessingml/2006/main" xmlns:w10="urn:schemas-microsoft-com:office:word" xmlns:wp="http://schemas.openxmlformats.org/drawingml/2006/wordprocessingDrawing" xmlns:wps="http://schemas.microsoft.com/office/word/2010/wordprocessingShape" xmlns:wpg="http://schemas.microsoft.com/office/word/2010/wordprocessingGroup" xmlns:mc="http://schemas.openxmlformats.org/markup-compatibility/2006" xmlns:wp14="http://schemas.microsoft.com/office/word/2010/wordprocessingDrawing" xmlns:w14="http://schemas.microsoft.com/office/word/2010/wordml" xmlns:w15="http://schemas.microsoft.com/office/word/2012/wordml" mc:Ignorable="w14 wp14 w15">
+  <w:tbl>
+    <w:tblPr>
+      <w:tblW w:w="5000" w:type="pct"/>
+      <w:jc w:val="left"/>
+      <w:tblInd w:w="0" w:type="dxa"/>
+      <w:tblLayout w:type="fixed"/>
+      <w:tblCellMar>
+        <w:top w:w="0" w:type="dxa"/>
+        <w:left w:w="0" w:type="dxa"/>
+        <w:bottom w:w="0" w:type="dxa"/>
+        <w:right w:w="0" w:type="dxa"/>
+      </w:tblCellMar>
+    </w:tblPr>
+    <w:tblGrid>
+      <w:gridCol w:w="4818"/>
+      <w:gridCol w:w="4819"/>
+    </w:tblGrid>
+    <w:tr>
+      <w:trPr/>
+      <w:tc>
+        <w:tcPr>
+          <w:tcW w:w="4818" w:type="dxa"/>
+          <w:tcBorders/>
+        </w:tcPr>
+        <w:p>
+          <w:pPr>
+            <w:pStyle w:val="TableContents"/>
+            <w:widowControl w:val="false"/>
+            <w:rPr/>
+          </w:pPr>
+          <w:r>
+            <w:rPr/>
+          </w:r>
+        </w:p>
+      </w:tc>
+      <w:tc>
+        <w:tcPr>
+          <w:tcW w:w="4819" w:type="dxa"/>
+          <w:tcBorders/>
+        </w:tcPr>
+        <w:p>
+          <w:pPr>
+            <w:pStyle w:val="TableContents"/>
+            <w:widowControl w:val="false"/>
+            <w:jc w:val="right"/>
+            <w:rPr/>
+          </w:pPr>
+          <w:r>
+            <w:rPr/>
+            <w:fldChar w:fldCharType="begin"/>
+          </w:r>
+          <w:r>
+            <w:rPr/>
+            <w:instrText xml:space="preserve"> DOCPROPERTY "surname"</w:instrText>
+          </w:r>
+          <w:r>
+            <w:rPr/>
+            <w:fldChar w:fldCharType="separate"/>
+          </w:r>
+          <w:r>
+            <w:rPr/>
+            <w:t>Robinson</w:t>
+          </w:r>
+          <w:r>
+            <w:rPr/>
+            <w:fldChar w:fldCharType="end"/>
+          </w:r>
+          <w:r>
+            <w:rPr/>
+            <w:t xml:space="preserve"> </w:t>
+          </w:r>
+          <w:r>
+            <w:rPr/>
+            <w:t xml:space="preserve">/ Page </w:t>
+          </w:r>
+          <w:r>
+            <w:rPr/>
+            <w:fldChar w:fldCharType="begin"/>
+          </w:r>
+          <w:r>
+            <w:rPr/>
+            <w:instrText xml:space="preserve"> PAGE </w:instrText>
+          </w:r>
+          <w:r>
+            <w:rPr/>
+            <w:fldChar w:fldCharType="separate"/>
+          </w:r>
+          <w:r>
+            <w:rPr/>
+            <w:t>2</w:t>
+          </w:r>
+          <w:r>
+            <w:rPr/>
+            <w:fldChar w:fldCharType="end"/>
+          </w:r>
+        </w:p>
+      </w:tc>
+    </w:tr>
+    <w:tr>
+      <w:trPr/>
+      <w:tc>
+        <w:tcPr>
+          <w:tcW w:w="4818" w:type="dxa"/>
+          <w:tcBorders/>
+        </w:tcPr>
+        <w:p>
+          <w:pPr>
+            <w:pStyle w:val="TableContents"/>
+            <w:widowControl w:val="false"/>
+            <w:rPr/>
+          </w:pPr>
+          <w:r>
+            <w:rPr/>
+          </w:r>
+        </w:p>
+      </w:tc>
+      <w:tc>
+        <w:tcPr>
+          <w:tcW w:w="4819" w:type="dxa"/>
+          <w:tcBorders/>
+        </w:tcPr>
+        <w:p>
+          <w:pPr>
+            <w:pStyle w:val="TableContents"/>
+            <w:widowControl w:val="false"/>
+            <w:rPr/>
+          </w:pPr>
+          <w:r>
+            <w:rPr/>
+          </w:r>
+        </w:p>
+      </w:tc>
+    </w:tr>
+  </w:tbl>
+  <w:p>
+    <w:pPr>
+      <w:pStyle w:val="Header"/>
+      <w:rPr/>
+    </w:pPr>
+    <w:r>
+      <w:rPr/>
+    </w:r>
+  </w:p>
+</w:hdr>
+</file>
+
+<file path=word/header2.xml><?xml version="1.0" encoding="utf-8"?>
+<w:hdr xmlns:o="urn:schemas-microsoft-com:office:office" xmlns:r="http://schemas.openxmlformats.org/officeDocument/2006/relationships" xmlns:v="urn:schemas-microsoft-com:vml" xmlns:w="http://schemas.openxmlformats.org/wordprocessingml/2006/main" xmlns:w10="urn:schemas-microsoft-com:office:word" xmlns:wp="http://schemas.openxmlformats.org/drawingml/2006/wordprocessingDrawing" xmlns:wps="http://schemas.microsoft.com/office/word/2010/wordprocessingShape" xmlns:wpg="http://schemas.microsoft.com/office/word/2010/wordprocessingGroup" xmlns:mc="http://schemas.openxmlformats.org/markup-compatibility/2006" xmlns:wp14="http://schemas.microsoft.com/office/word/2010/wordprocessingDrawing" xmlns:w14="http://schemas.microsoft.com/office/word/2010/wordml" xmlns:w15="http://schemas.microsoft.com/office/word/2012/wordml" mc:Ignorable="w14 wp14 w15">
+  <w:tbl>
+    <w:tblPr>
+      <w:tblW w:w="5000" w:type="pct"/>
+      <w:jc w:val="left"/>
+      <w:tblInd w:w="0" w:type="dxa"/>
+      <w:tblLayout w:type="fixed"/>
+      <w:tblCellMar>
+        <w:top w:w="0" w:type="dxa"/>
+        <w:left w:w="0" w:type="dxa"/>
+        <w:bottom w:w="0" w:type="dxa"/>
+        <w:right w:w="0" w:type="dxa"/>
+      </w:tblCellMar>
+    </w:tblPr>
+    <w:tblGrid>
+      <w:gridCol w:w="4818"/>
+      <w:gridCol w:w="4819"/>
+    </w:tblGrid>
+    <w:tr>
+      <w:trPr/>
+      <w:tc>
+        <w:tcPr>
+          <w:tcW w:w="4818" w:type="dxa"/>
+          <w:tcBorders/>
+        </w:tcPr>
+        <w:p>
+          <w:pPr>
+            <w:pStyle w:val="TableContents"/>
+            <w:widowControl w:val="false"/>
+            <w:rPr/>
+          </w:pPr>
+          <w:r>
+            <w:rPr/>
+          </w:r>
+        </w:p>
+      </w:tc>
+      <w:tc>
+        <w:tcPr>
+          <w:tcW w:w="4819" w:type="dxa"/>
+          <w:tcBorders/>
+        </w:tcPr>
+        <w:p>
+          <w:pPr>
+            <w:pStyle w:val="TableContents"/>
+            <w:widowControl w:val="false"/>
+            <w:jc w:val="right"/>
+            <w:rPr/>
+          </w:pPr>
+          <w:r>
+            <w:rPr/>
+            <w:fldChar w:fldCharType="begin"/>
+          </w:r>
+          <w:r>
+            <w:rPr/>
+            <w:instrText xml:space="preserve"> DOCPROPERTY "surname"</w:instrText>
+          </w:r>
+          <w:r>
+            <w:rPr/>
+            <w:fldChar w:fldCharType="separate"/>
+          </w:r>
+          <w:r>
+            <w:rPr/>
+            <w:t>Robinson</w:t>
+          </w:r>
+          <w:r>
+            <w:rPr/>
+            <w:fldChar w:fldCharType="end"/>
+          </w:r>
+          <w:r>
+            <w:rPr/>
+            <w:t xml:space="preserve"> </w:t>
+          </w:r>
+          <w:r>
+            <w:rPr/>
+            <w:t xml:space="preserve">/ Page </w:t>
+          </w:r>
+          <w:r>
+            <w:rPr/>
+            <w:fldChar w:fldCharType="begin"/>
+          </w:r>
+          <w:r>
+            <w:rPr/>
+            <w:instrText xml:space="preserve"> PAGE </w:instrText>
+          </w:r>
+          <w:r>
+            <w:rPr/>
+            <w:fldChar w:fldCharType="separate"/>
+          </w:r>
+          <w:r>
+            <w:rPr/>
+            <w:t>1</w:t>
+          </w:r>
+          <w:r>
+            <w:rPr/>
+            <w:fldChar w:fldCharType="end"/>
+          </w:r>
+        </w:p>
+      </w:tc>
+    </w:tr>
+    <w:tr>
+      <w:trPr/>
+      <w:tc>
+        <w:tcPr>
+          <w:tcW w:w="4818" w:type="dxa"/>
+          <w:tcBorders/>
+        </w:tcPr>
+        <w:p>
+          <w:pPr>
+            <w:pStyle w:val="TableContents"/>
+            <w:widowControl w:val="false"/>
+            <w:rPr/>
+          </w:pPr>
+          <w:r>
+            <w:rPr/>
+          </w:r>
+        </w:p>
+      </w:tc>
+      <w:tc>
+        <w:tcPr>
+          <w:tcW w:w="4819" w:type="dxa"/>
+          <w:tcBorders/>
+        </w:tcPr>
+        <w:p>
+          <w:pPr>
+            <w:pStyle w:val="TableContents"/>
+            <w:widowControl w:val="false"/>
+            <w:rPr/>
+          </w:pPr>
+          <w:r>
+            <w:rPr/>
+          </w:r>
+        </w:p>
+      </w:tc>
+    </w:tr>
+  </w:tbl>
+  <w:p>
+    <w:pPr>
+      <w:pStyle w:val="Header"/>
+      <w:rPr/>
+    </w:pPr>
+    <w:r>
+      <w:rPr/>
+    </w:r>
+  </w:p>
+</w:hdr>
 </file>
 
 <file path=word/styles.xml><?xml version="1.0" encoding="utf-8"?>
@@ -691,15 +923,16 @@
     <w:pPr>
       <w:keepNext w:val="true"/>
       <w:keepLines/>
-      <w:spacing w:before="480" w:after="0"/>
+      <w:spacing w:before="4280" w:after="0"/>
+      <w:jc w:val="center"/>
       <w:outlineLvl w:val="0"/>
     </w:pPr>
     <w:rPr>
-      <w:rFonts w:ascii="Calibri" w:hAnsi="Calibri" w:eastAsia="" w:cs="" w:asciiTheme="majorHAnsi" w:cstheme="majorBidi" w:eastAsiaTheme="majorEastAsia" w:hAnsiTheme="majorHAnsi"/>
-      <w:b/>
+      <w:rFonts w:ascii="Liberation Mono" w:hAnsi="Liberation Mono" w:eastAsia="" w:cs="" w:cstheme="majorBidi" w:eastAsiaTheme="majorEastAsia"/>
+      <w:b w:val="false"/>
       <w:bCs/>
-      <w:color w:val="4F81BD" w:themeColor="accent1"/>
-      <w:sz w:val="32"/>
+      <w:color w:val="auto"/>
+      <w:sz w:val="24"/>
       <w:szCs w:val="32"/>
     </w:rPr>
   </w:style>
@@ -713,15 +946,16 @@
     <w:pPr>
       <w:keepNext w:val="true"/>
       <w:keepLines/>
-      <w:spacing w:before="200" w:after="0"/>
+      <w:spacing w:before="198" w:after="907"/>
+      <w:jc w:val="center"/>
       <w:outlineLvl w:val="1"/>
     </w:pPr>
     <w:rPr>
-      <w:rFonts w:ascii="Calibri" w:hAnsi="Calibri" w:eastAsia="" w:cs="" w:asciiTheme="majorHAnsi" w:cstheme="majorBidi" w:eastAsiaTheme="majorEastAsia" w:hAnsiTheme="majorHAnsi"/>
-      <w:b/>
+      <w:rFonts w:ascii="Liberation Mono" w:hAnsi="Liberation Mono" w:eastAsia="" w:cs="" w:cstheme="majorBidi" w:eastAsiaTheme="majorEastAsia"/>
+      <w:b w:val="false"/>
       <w:bCs/>
-      <w:color w:val="4F81BD" w:themeColor="accent1"/>
-      <w:sz w:val="28"/>
+      <w:color w:val="auto"/>
+      <w:sz w:val="24"/>
       <w:szCs w:val="28"/>
     </w:rPr>
   </w:style>
@@ -924,6 +1158,19 @@
     <w:qFormat/>
     <w:rPr/>
   </w:style>
+  <w:style w:type="character" w:styleId="NumberingSymbols">
+    <w:name w:val="Numbering Symbols"/>
+    <w:qFormat/>
+    <w:rPr/>
+  </w:style>
+  <w:style w:type="character" w:styleId="StrongEmphasis">
+    <w:name w:val="Strong Emphasis"/>
+    <w:qFormat/>
+    <w:rPr>
+      <w:b/>
+      <w:bCs/>
+    </w:rPr>
+  </w:style>
   <w:style w:type="paragraph" w:styleId="Heading">
     <w:name w:val="Heading"/>
     <w:basedOn w:val="Normal"/>
@@ -945,7 +1192,8 @@
     <w:link w:val="BodyTextChar"/>
     <w:qFormat/>
     <w:pPr>
-      <w:spacing w:before="0" w:after="232"/>
+      <w:spacing w:before="0" w:after="0"/>
+      <w:ind w:left="0" w:right="0" w:firstLine="720"/>
     </w:pPr>
     <w:rPr/>
   </w:style>
@@ -986,7 +1234,8 @@
     <w:next w:val="TextBody"/>
     <w:qFormat/>
     <w:pPr>
-      <w:spacing w:before="283" w:after="232"/>
+      <w:spacing w:before="113" w:after="232"/>
+      <w:ind w:left="0" w:right="0" w:hanging="0"/>
     </w:pPr>
     <w:rPr/>
   </w:style>
@@ -995,7 +1244,8 @@
     <w:basedOn w:val="TextBody"/>
     <w:qFormat/>
     <w:pPr>
-      <w:spacing w:before="36" w:after="36"/>
+      <w:spacing w:lineRule="auto" w:line="240" w:before="0" w:after="0"/>
+      <w:textAlignment w:val="top"/>
     </w:pPr>
     <w:rPr/>
   </w:style>
@@ -1007,7 +1257,7 @@
     <w:pPr>
       <w:keepNext w:val="true"/>
       <w:keepLines/>
-      <w:spacing w:before="0" w:after="0"/>
+      <w:spacing w:before="3402" w:after="0"/>
       <w:jc w:val="center"/>
     </w:pPr>
     <w:rPr>
@@ -1046,7 +1296,7 @@
       <w:widowControl/>
       <w:suppressAutoHyphens w:val="true"/>
       <w:bidi w:val="0"/>
-      <w:spacing w:lineRule="auto" w:line="480" w:before="0" w:after="0"/>
+      <w:spacing w:lineRule="auto" w:line="480" w:before="0" w:after="2268"/>
       <w:jc w:val="center"/>
     </w:pPr>
     <w:rPr>
@@ -1059,29 +1309,6 @@
       <w:lang w:val="en-US" w:eastAsia="en-US" w:bidi="ar-SA"/>
     </w:rPr>
   </w:style>
-  <w:style w:type="paragraph" w:styleId="Date">
-    <w:name w:val="Date"/>
-    <w:next w:val="TextBody"/>
-    <w:qFormat/>
-    <w:pPr>
-      <w:keepNext w:val="true"/>
-      <w:keepLines/>
-      <w:widowControl/>
-      <w:suppressAutoHyphens w:val="true"/>
-      <w:bidi w:val="0"/>
-      <w:spacing w:lineRule="auto" w:line="480" w:before="0" w:after="0"/>
-      <w:jc w:val="center"/>
-    </w:pPr>
-    <w:rPr>
-      <w:rFonts w:ascii="Liberation Mono" w:hAnsi="Liberation Mono" w:eastAsia="Cambria" w:cs="" w:cstheme="minorBidi" w:eastAsiaTheme="minorHAnsi"/>
-      <w:b w:val="false"/>
-      <w:color w:val="auto"/>
-      <w:kern w:val="0"/>
-      <w:sz w:val="24"/>
-      <w:szCs w:val="24"/>
-      <w:lang w:val="en-US" w:eastAsia="en-US" w:bidi="ar-SA"/>
-    </w:rPr>
-  </w:style>
   <w:style w:type="paragraph" w:styleId="Abstract" w:customStyle="1">
     <w:name w:val="Abstract"/>
     <w:basedOn w:val="Normal"/>
@@ -1112,8 +1339,8 @@
     <w:unhideWhenUsed/>
     <w:qFormat/>
     <w:pPr>
-      <w:spacing w:before="100" w:after="100"/>
-      <w:ind w:left="480" w:right="480" w:hanging="0"/>
+      <w:spacing w:lineRule="auto" w:line="276" w:before="0" w:after="102"/>
+      <w:ind w:left="0" w:right="0" w:hanging="0"/>
     </w:pPr>
     <w:rPr/>
   </w:style>
@@ -1233,6 +1460,42 @@
     <w:pPr>
       <w:suppressLineNumbers/>
       <w:spacing w:lineRule="auto" w:line="240"/>
+    </w:pPr>
+    <w:rPr/>
+  </w:style>
+  <w:style w:type="paragraph" w:styleId="TableContents">
+    <w:name w:val="Table Contents"/>
+    <w:basedOn w:val="Normal"/>
+    <w:qFormat/>
+    <w:pPr>
+      <w:widowControl w:val="false"/>
+      <w:suppressLineNumbers/>
+      <w:spacing w:lineRule="auto" w:line="240" w:before="0" w:after="0"/>
+    </w:pPr>
+    <w:rPr/>
+  </w:style>
+  <w:style w:type="paragraph" w:styleId="Untitled1">
+    <w:name w:val="Untitled1"/>
+    <w:basedOn w:val="Compact"/>
+    <w:qFormat/>
+    <w:pPr/>
+    <w:rPr/>
+  </w:style>
+  <w:style w:type="paragraph" w:styleId="Quotations">
+    <w:name w:val="Quotations"/>
+    <w:basedOn w:val="Normal"/>
+    <w:qFormat/>
+    <w:pPr>
+      <w:spacing w:lineRule="auto" w:line="276" w:before="0" w:after="283"/>
+      <w:ind w:left="0" w:right="0" w:hanging="0"/>
+    </w:pPr>
+    <w:rPr/>
+  </w:style>
+  <w:style w:type="paragraph" w:styleId="TextBodyIndent">
+    <w:name w:val="Body Text Indent"/>
+    <w:basedOn w:val="TextBody"/>
+    <w:pPr>
+      <w:ind w:left="0" w:right="0" w:hanging="0"/>
     </w:pPr>
     <w:rPr/>
   </w:style>

</xml_diff>

<commit_message>
Implement section breaks according to Shunn standard
</commit_message>
<xml_diff>
--- a/standards/shunn-classic/reference.docx
+++ b/standards/shunn-classic/reference.docx
@@ -902,7 +902,7 @@
       <w:widowControl/>
       <w:suppressAutoHyphens w:val="true"/>
       <w:bidi w:val="0"/>
-      <w:spacing w:lineRule="auto" w:line="480" w:before="0" w:after="232"/>
+      <w:spacing w:lineRule="auto" w:line="480" w:before="0" w:after="0"/>
       <w:jc w:val="left"/>
     </w:pPr>
     <w:rPr>
@@ -1234,7 +1234,7 @@
     <w:next w:val="TextBody"/>
     <w:qFormat/>
     <w:pPr>
-      <w:spacing w:before="113" w:after="232"/>
+      <w:spacing w:before="0" w:after="0"/>
       <w:ind w:left="0" w:right="0" w:hanging="0"/>
     </w:pPr>
     <w:rPr/>
@@ -1498,6 +1498,54 @@
       <w:ind w:left="0" w:right="0" w:hanging="0"/>
     </w:pPr>
     <w:rPr/>
+  </w:style>
+  <w:style w:type="paragraph" w:styleId="HorizontalLine">
+    <w:name w:val="Horizontal Line"/>
+    <w:basedOn w:val="Normal"/>
+    <w:next w:val="TextBody"/>
+    <w:qFormat/>
+    <w:pPr>
+      <w:suppressLineNumbers/>
+      <w:pBdr/>
+      <w:spacing w:before="0" w:after="283"/>
+      <w:jc w:val="center"/>
+    </w:pPr>
+    <w:rPr>
+      <w:sz w:val="24"/>
+      <w:szCs w:val="12"/>
+    </w:rPr>
+  </w:style>
+  <w:style w:type="paragraph" w:styleId="Sectionbreak">
+    <w:name w:val="section-break"/>
+    <w:next w:val="Normal"/>
+    <w:qFormat/>
+    <w:pPr>
+      <w:widowControl/>
+      <w:bidi w:val="0"/>
+      <w:spacing w:before="142" w:after="397"/>
+      <w:jc w:val="center"/>
+    </w:pPr>
+    <w:rPr>
+      <w:rFonts w:ascii="Liberation Mono" w:hAnsi="Liberation Mono" w:eastAsia="Cambria" w:cs="" w:cstheme="minorBidi" w:eastAsiaTheme="minorHAnsi"/>
+      <w:color w:val="auto"/>
+      <w:kern w:val="0"/>
+      <w:sz w:val="24"/>
+      <w:szCs w:val="24"/>
+      <w:lang w:val="en-US" w:eastAsia="en-US" w:bidi="ar-SA"/>
+    </w:rPr>
+  </w:style>
+  <w:style w:type="paragraph" w:styleId="TableHeading">
+    <w:name w:val="Table Heading"/>
+    <w:basedOn w:val="TableContents"/>
+    <w:qFormat/>
+    <w:pPr>
+      <w:suppressLineNumbers/>
+      <w:jc w:val="center"/>
+    </w:pPr>
+    <w:rPr>
+      <w:b/>
+      <w:bCs/>
+    </w:rPr>
   </w:style>
   <w:style w:type="table" w:default="1" w:styleId="Table">
     <w:name w:val="Table"/>

</xml_diff>

<commit_message>
Add first-line indentation to First Paragraph style in reference docs
</commit_message>
<xml_diff>
--- a/standards/shunn-classic/reference.docx
+++ b/standards/shunn-classic/reference.docx
@@ -1235,7 +1235,7 @@
     <w:qFormat/>
     <w:pPr>
       <w:spacing w:before="0" w:after="0"/>
-      <w:ind w:left="0" w:right="0" w:hanging="0"/>
+      <w:ind w:left="0" w:right="0" w:firstLine="720"/>
     </w:pPr>
     <w:rPr/>
   </w:style>
@@ -1437,7 +1437,7 @@
     <w:pPr>
       <w:suppressLineNumbers/>
       <w:tabs>
-        <w:tab w:val="clear" w:pos="720"/>
+        <w:tab w:val="clear" w:pos="643"/>
         <w:tab w:val="center" w:pos="4680" w:leader="none"/>
         <w:tab w:val="right" w:pos="9360" w:leader="none"/>
       </w:tabs>
@@ -1506,7 +1506,6 @@
     <w:qFormat/>
     <w:pPr>
       <w:suppressLineNumbers/>
-      <w:pBdr/>
       <w:spacing w:before="0" w:after="283"/>
       <w:jc w:val="center"/>
     </w:pPr>
@@ -1521,6 +1520,7 @@
     <w:qFormat/>
     <w:pPr>
       <w:widowControl/>
+      <w:suppressAutoHyphens w:val="true"/>
       <w:bidi w:val="0"/>
       <w:spacing w:before="142" w:after="397"/>
       <w:jc w:val="center"/>

</xml_diff>

<commit_message>
Add keyword to generated header via front matter
</commit_message>
<xml_diff>
--- a/standards/shunn-classic/reference.docx
+++ b/standards/shunn-classic/reference.docx
@@ -512,16 +512,14 @@
     </w:p>
     <w:sectPr>
       <w:headerReference w:type="default" r:id="rId3"/>
-      <w:headerReference w:type="first" r:id="rId4"/>
       <w:footnotePr>
         <w:numFmt w:val="decimal"/>
       </w:footnotePr>
       <w:type w:val="nextPage"/>
       <w:pgSz w:w="11906" w:h="16838"/>
-      <w:pgMar w:left="1134" w:right="1134" w:gutter="0" w:header="1134" w:top="1474" w:footer="0" w:bottom="1134"/>
+      <w:pgMar w:left="1134" w:right="1134" w:gutter="0" w:header="1134" w:top="1191" w:footer="0" w:bottom="1134"/>
       <w:pgNumType w:fmt="decimal"/>
       <w:formProt w:val="false"/>
-      <w:titlePg/>
       <w:textDirection w:val="lrTb"/>
       <w:docGrid w:type="default" w:linePitch="100" w:charSpace="0"/>
     </w:sectPr>
@@ -656,7 +654,7 @@
           </w:r>
           <w:r>
             <w:rPr/>
-            <w:t xml:space="preserve">/ Page </w:t>
+            <w:t xml:space="preserve">/ </w:t>
           </w:r>
           <w:r>
             <w:rPr/>
@@ -664,6 +662,30 @@
           </w:r>
           <w:r>
             <w:rPr/>
+            <w:instrText xml:space="preserve"> DOCPROPERTY "keyword"</w:instrText>
+          </w:r>
+          <w:r>
+            <w:rPr/>
+            <w:fldChar w:fldCharType="separate"/>
+          </w:r>
+          <w:r>
+            <w:rPr/>
+            <w:t>&lt;keyword&gt;</w:t>
+          </w:r>
+          <w:r>
+            <w:rPr/>
+            <w:fldChar w:fldCharType="end"/>
+          </w:r>
+          <w:r>
+            <w:rPr/>
+            <w:t xml:space="preserve"> / Page </w:t>
+          </w:r>
+          <w:r>
+            <w:rPr/>
+            <w:fldChar w:fldCharType="begin"/>
+          </w:r>
+          <w:r>
+            <w:rPr/>
             <w:instrText xml:space="preserve"> PAGE </w:instrText>
           </w:r>
           <w:r>
@@ -677,189 +699,6 @@
           <w:r>
             <w:rPr/>
             <w:fldChar w:fldCharType="end"/>
-          </w:r>
-        </w:p>
-      </w:tc>
-    </w:tr>
-    <w:tr>
-      <w:trPr/>
-      <w:tc>
-        <w:tcPr>
-          <w:tcW w:w="4818" w:type="dxa"/>
-          <w:tcBorders/>
-        </w:tcPr>
-        <w:p>
-          <w:pPr>
-            <w:pStyle w:val="TableContents"/>
-            <w:widowControl w:val="false"/>
-            <w:rPr/>
-          </w:pPr>
-          <w:r>
-            <w:rPr/>
-          </w:r>
-        </w:p>
-      </w:tc>
-      <w:tc>
-        <w:tcPr>
-          <w:tcW w:w="4819" w:type="dxa"/>
-          <w:tcBorders/>
-        </w:tcPr>
-        <w:p>
-          <w:pPr>
-            <w:pStyle w:val="TableContents"/>
-            <w:widowControl w:val="false"/>
-            <w:rPr/>
-          </w:pPr>
-          <w:r>
-            <w:rPr/>
-          </w:r>
-        </w:p>
-      </w:tc>
-    </w:tr>
-  </w:tbl>
-  <w:p>
-    <w:pPr>
-      <w:pStyle w:val="Header"/>
-      <w:rPr/>
-    </w:pPr>
-    <w:r>
-      <w:rPr/>
-    </w:r>
-  </w:p>
-</w:hdr>
-</file>
-
-<file path=word/header2.xml><?xml version="1.0" encoding="utf-8"?>
-<w:hdr xmlns:o="urn:schemas-microsoft-com:office:office" xmlns:r="http://schemas.openxmlformats.org/officeDocument/2006/relationships" xmlns:v="urn:schemas-microsoft-com:vml" xmlns:w="http://schemas.openxmlformats.org/wordprocessingml/2006/main" xmlns:w10="urn:schemas-microsoft-com:office:word" xmlns:wp="http://schemas.openxmlformats.org/drawingml/2006/wordprocessingDrawing" xmlns:wps="http://schemas.microsoft.com/office/word/2010/wordprocessingShape" xmlns:wpg="http://schemas.microsoft.com/office/word/2010/wordprocessingGroup" xmlns:mc="http://schemas.openxmlformats.org/markup-compatibility/2006" xmlns:wp14="http://schemas.microsoft.com/office/word/2010/wordprocessingDrawing" xmlns:w14="http://schemas.microsoft.com/office/word/2010/wordml" xmlns:w15="http://schemas.microsoft.com/office/word/2012/wordml" mc:Ignorable="w14 wp14 w15">
-  <w:tbl>
-    <w:tblPr>
-      <w:tblW w:w="5000" w:type="pct"/>
-      <w:jc w:val="left"/>
-      <w:tblInd w:w="0" w:type="dxa"/>
-      <w:tblLayout w:type="fixed"/>
-      <w:tblCellMar>
-        <w:top w:w="0" w:type="dxa"/>
-        <w:left w:w="0" w:type="dxa"/>
-        <w:bottom w:w="0" w:type="dxa"/>
-        <w:right w:w="0" w:type="dxa"/>
-      </w:tblCellMar>
-    </w:tblPr>
-    <w:tblGrid>
-      <w:gridCol w:w="4818"/>
-      <w:gridCol w:w="4819"/>
-    </w:tblGrid>
-    <w:tr>
-      <w:trPr/>
-      <w:tc>
-        <w:tcPr>
-          <w:tcW w:w="4818" w:type="dxa"/>
-          <w:tcBorders/>
-        </w:tcPr>
-        <w:p>
-          <w:pPr>
-            <w:pStyle w:val="TableContents"/>
-            <w:widowControl w:val="false"/>
-            <w:rPr/>
-          </w:pPr>
-          <w:r>
-            <w:rPr/>
-          </w:r>
-        </w:p>
-      </w:tc>
-      <w:tc>
-        <w:tcPr>
-          <w:tcW w:w="4819" w:type="dxa"/>
-          <w:tcBorders/>
-        </w:tcPr>
-        <w:p>
-          <w:pPr>
-            <w:pStyle w:val="TableContents"/>
-            <w:widowControl w:val="false"/>
-            <w:jc w:val="right"/>
-            <w:rPr/>
-          </w:pPr>
-          <w:r>
-            <w:rPr/>
-            <w:fldChar w:fldCharType="begin"/>
-          </w:r>
-          <w:r>
-            <w:rPr/>
-            <w:instrText xml:space="preserve"> DOCPROPERTY "surname"</w:instrText>
-          </w:r>
-          <w:r>
-            <w:rPr/>
-            <w:fldChar w:fldCharType="separate"/>
-          </w:r>
-          <w:r>
-            <w:rPr/>
-            <w:t>Robinson</w:t>
-          </w:r>
-          <w:r>
-            <w:rPr/>
-            <w:fldChar w:fldCharType="end"/>
-          </w:r>
-          <w:r>
-            <w:rPr/>
-            <w:t xml:space="preserve"> </w:t>
-          </w:r>
-          <w:r>
-            <w:rPr/>
-            <w:t xml:space="preserve">/ Page </w:t>
-          </w:r>
-          <w:r>
-            <w:rPr/>
-            <w:fldChar w:fldCharType="begin"/>
-          </w:r>
-          <w:r>
-            <w:rPr/>
-            <w:instrText xml:space="preserve"> PAGE </w:instrText>
-          </w:r>
-          <w:r>
-            <w:rPr/>
-            <w:fldChar w:fldCharType="separate"/>
-          </w:r>
-          <w:r>
-            <w:rPr/>
-            <w:t>1</w:t>
-          </w:r>
-          <w:r>
-            <w:rPr/>
-            <w:fldChar w:fldCharType="end"/>
-          </w:r>
-        </w:p>
-      </w:tc>
-    </w:tr>
-    <w:tr>
-      <w:trPr/>
-      <w:tc>
-        <w:tcPr>
-          <w:tcW w:w="4818" w:type="dxa"/>
-          <w:tcBorders/>
-        </w:tcPr>
-        <w:p>
-          <w:pPr>
-            <w:pStyle w:val="TableContents"/>
-            <w:widowControl w:val="false"/>
-            <w:rPr/>
-          </w:pPr>
-          <w:r>
-            <w:rPr/>
-          </w:r>
-        </w:p>
-      </w:tc>
-      <w:tc>
-        <w:tcPr>
-          <w:tcW w:w="4819" w:type="dxa"/>
-          <w:tcBorders/>
-        </w:tcPr>
-        <w:p>
-          <w:pPr>
-            <w:pStyle w:val="TableContents"/>
-            <w:widowControl w:val="false"/>
-            <w:rPr/>
-          </w:pPr>
-          <w:r>
-            <w:rPr/>
           </w:r>
         </w:p>
       </w:tc>
@@ -923,7 +762,7 @@
     <w:pPr>
       <w:keepNext w:val="true"/>
       <w:keepLines/>
-      <w:spacing w:before="4280" w:after="0"/>
+      <w:spacing w:before="3770" w:after="0"/>
       <w:jc w:val="center"/>
       <w:outlineLvl w:val="0"/>
     </w:pPr>
@@ -946,7 +785,7 @@
     <w:pPr>
       <w:keepNext w:val="true"/>
       <w:keepLines/>
-      <w:spacing w:before="198" w:after="907"/>
+      <w:spacing w:before="0" w:after="907"/>
       <w:jc w:val="center"/>
       <w:outlineLvl w:val="1"/>
     </w:pPr>
@@ -1519,6 +1358,7 @@
     <w:next w:val="Normal"/>
     <w:qFormat/>
     <w:pPr>
+      <w:keepNext w:val="true"/>
       <w:widowControl/>
       <w:suppressAutoHyphens w:val="true"/>
       <w:bidi w:val="0"/>

</xml_diff>

<commit_message>
Add style to Heading 3 to align it with the default style (Shunn classic standard)
</commit_message>
<xml_diff>
--- a/standards/shunn-classic/reference.docx
+++ b/standards/shunn-classic/reference.docx
@@ -33,10 +33,6 @@
         <w:rPr/>
       </w:pPr>
       <w:bookmarkStart w:id="2" w:name="heading-3"/>
-      <w:r>
-        <w:rPr/>
-        <w:t xml:space="preserve"> </w:t>
-      </w:r>
       <w:r>
         <w:rPr/>
         <w:t xml:space="preserve">Heading 3 </w:t>
@@ -808,14 +804,15 @@
     <w:pPr>
       <w:keepNext w:val="true"/>
       <w:keepLines/>
-      <w:spacing w:before="200" w:after="0"/>
+      <w:spacing w:before="369" w:after="198"/>
+      <w:jc w:val="center"/>
       <w:outlineLvl w:val="2"/>
     </w:pPr>
     <w:rPr>
-      <w:rFonts w:ascii="Calibri" w:hAnsi="Calibri" w:eastAsia="" w:cs="" w:asciiTheme="majorHAnsi" w:cstheme="majorBidi" w:eastAsiaTheme="majorEastAsia" w:hAnsiTheme="majorHAnsi"/>
-      <w:b/>
+      <w:rFonts w:ascii="Liberation Mono" w:hAnsi="Liberation Mono" w:eastAsia="" w:cs="" w:cstheme="majorBidi" w:eastAsiaTheme="majorEastAsia"/>
+      <w:b w:val="false"/>
       <w:bCs/>
-      <w:color w:val="4F81BD" w:themeColor="accent1"/>
+      <w:color w:val="auto"/>
       <w:sz w:val="24"/>
       <w:szCs w:val="24"/>
     </w:rPr>

</xml_diff>